<commit_message>
finished lab report, maybe you want to look over it?
</commit_message>
<xml_diff>
--- a/labs/lab04/lab04_report.docx
+++ b/labs/lab04/lab04_report.docx
@@ -22,14 +22,14 @@
             <wp:effectExtent l="0" t="0" r="0" b="0"/>
             <wp:wrapTight wrapText="bothSides">
               <wp:wrapPolygon edited="0">
-                <wp:start x="-22" y="0"/>
-                <wp:lineTo x="-22" y="21397"/>
-                <wp:lineTo x="20936" y="21397"/>
-                <wp:lineTo x="20936" y="0"/>
-                <wp:lineTo x="-22" y="0"/>
+                <wp:start x="-32" y="0"/>
+                <wp:lineTo x="-32" y="21391"/>
+                <wp:lineTo x="20926" y="21391"/>
+                <wp:lineTo x="20926" y="0"/>
+                <wp:lineTo x="-32" y="0"/>
               </wp:wrapPolygon>
             </wp:wrapTight>
-            <wp:docPr id="1" name="Picture 9" descr=""/>
+            <wp:docPr id="1" name="Picture 9" descr="" title=""/>
             <wp:cNvGraphicFramePr>
               <a:graphicFrameLocks xmlns:a="http://schemas.openxmlformats.org/drawingml/2006/main" noChangeAspect="1"/>
             </wp:cNvGraphicFramePr>
@@ -37,7 +37,7 @@
               <a:graphicData uri="http://schemas.openxmlformats.org/drawingml/2006/picture">
                 <pic:pic xmlns:pic="http://schemas.openxmlformats.org/drawingml/2006/picture">
                   <pic:nvPicPr>
-                    <pic:cNvPr id="1" name="Picture 9" descr=""/>
+                    <pic:cNvPr id="1" name="Picture 9" descr="" title=""/>
                     <pic:cNvPicPr>
                       <a:picLocks noChangeAspect="1" noChangeArrowheads="1"/>
                     </pic:cNvPicPr>
@@ -154,7 +154,23 @@
           <w:color w:themeColor="accent1" w:val="4472C4"/>
           <w:sz w:val="44"/>
         </w:rPr>
-        <w:t>SI430: Lab xx --- Lab Title</w:t>
+        <w:t xml:space="preserve">SI430: Lab </w:t>
+      </w:r>
+      <w:r>
+        <w:rPr>
+          <w:b/>
+          <w:color w:themeColor="accent1" w:val="4472C4"/>
+          <w:sz w:val="44"/>
+        </w:rPr>
+        <w:t>04</w:t>
+      </w:r>
+      <w:r>
+        <w:rPr>
+          <w:b/>
+          <w:color w:themeColor="accent1" w:val="4472C4"/>
+          <w:sz w:val="44"/>
+        </w:rPr>
+        <w:t xml:space="preserve"> --- Lab Title</w:t>
       </w:r>
     </w:p>
     <w:p>
@@ -247,17 +263,29 @@
           <w:u w:val="none"/>
         </w:rPr>
         <w:softHyphen/>
-        <w:t>_________________________</w:t>
-      </w:r>
-    </w:p>
-    <w:p>
-      <w:pPr>
-        <w:pStyle w:val="Normal"/>
-        <w:rPr/>
-      </w:pPr>
-      <w:r>
-        <w:rPr/>
-        <w:t>Alphas: _________________________</w:t>
+      </w:r>
+      <w:r>
+        <w:rPr>
+          <w:b/>
+          <w:color w:themeColor="accent1" w:val="4472C4"/>
+          <w:sz w:val="44"/>
+          <w:u w:val="none"/>
+        </w:rPr>
+        <w:t>Brendan Lewis, Ian Coffey</w:t>
+      </w:r>
+    </w:p>
+    <w:p>
+      <w:pPr>
+        <w:pStyle w:val="Normal"/>
+        <w:rPr/>
+      </w:pPr>
+      <w:r>
+        <w:rPr/>
+        <w:t xml:space="preserve">Alphas: </w:t>
+      </w:r>
+      <w:r>
+        <w:rPr/>
+        <w:t>263708</w:t>
       </w:r>
     </w:p>
     <w:p>
@@ -326,26 +354,29 @@
       </w:pPr>
       <w:r>
         <w:rPr/>
-        <w:t xml:space="preserve">We wrote the code on </w:t>
-      </w:r>
-      <w:r>
-        <w:rPr/>
-        <w:t>our</w:t>
-      </w:r>
-      <w:r>
-        <w:rPr/>
-        <w:t xml:space="preserve"> own except the help from the external source(s) listed above. Moreover, we didn’t copy any part of the code from other midshipmen.                    </w:t>
-      </w:r>
-    </w:p>
-    <w:p>
-      <w:pPr>
-        <w:pStyle w:val="Normal"/>
-        <w:rPr/>
-      </w:pPr>
-      <w:r>
-        <w:rPr/>
-        <w:t>Initials: _______ and _______</w:t>
-        <w:br/>
+        <w:t xml:space="preserve">We wrote the code on our own except the help from the external source(s) listed above. Moreover, we didn’t copy any part of the code from other midshipmen.                    </w:t>
+      </w:r>
+    </w:p>
+    <w:p>
+      <w:pPr>
+        <w:pStyle w:val="Normal"/>
+        <w:rPr/>
+      </w:pPr>
+      <w:r>
+        <w:rPr/>
+        <w:t xml:space="preserve">Initials: </w:t>
+      </w:r>
+      <w:r>
+        <w:rPr/>
+        <w:t>BL</w:t>
+      </w:r>
+      <w:r>
+        <w:rPr/>
+        <w:t xml:space="preserve"> and </w:t>
+      </w:r>
+      <w:r>
+        <w:rPr/>
+        <w:t>IC</w:t>
       </w:r>
     </w:p>
     <w:p>
@@ -379,6 +410,7 @@
       </w:pPr>
       <w:r>
         <w:rPr/>
+        <w:t>It was difficult understanding the relative positions of different values such as the tcp_header length. However, upon learning how to see these in wireshark it made the task much simpler.</w:t>
       </w:r>
     </w:p>
     <w:p>
@@ -420,17 +452,17 @@
       <w:pPr>
         <w:pStyle w:val="Normal"/>
         <w:rPr>
-          <w:u w:val="single"/>
-        </w:rPr>
-      </w:pPr>
-      <w:r>
-        <w:rPr>
-          <w:u w:val="single"/>
-        </w:rPr>
-      </w:r>
+          <w:u w:val="none"/>
+        </w:rPr>
+      </w:pPr>
       <w:bookmarkStart w:id="0" w:name="_GoBack"/>
-      <w:bookmarkStart w:id="1" w:name="_GoBack"/>
-      <w:bookmarkEnd w:id="1"/>
+      <w:bookmarkEnd w:id="0"/>
+      <w:r>
+        <w:rPr>
+          <w:u w:val="none"/>
+        </w:rPr>
+        <w:t>We learned a lot about how to use wireshark and how useful it can be when you are trying to use it to parse through pcap files.</w:t>
+      </w:r>
     </w:p>
     <w:p>
       <w:pPr>
@@ -479,12 +511,1117 @@
         <w:widowControl/>
         <w:bidi w:val="0"/>
         <w:spacing w:before="0" w:after="120"/>
-        <w:jc w:val="left"/>
+        <w:jc w:val="start"/>
         <w:rPr/>
       </w:pPr>
       <w:r>
         <w:rPr/>
         <w:t>(For each part of the lab, give your work -- attach code, screen captures, explanations and answers as necessary)</w:t>
+      </w:r>
+    </w:p>
+    <w:p>
+      <w:pPr>
+        <w:pStyle w:val="Normal"/>
+        <w:widowControl/>
+        <w:bidi w:val="0"/>
+        <w:spacing w:before="0" w:after="120"/>
+        <w:jc w:val="start"/>
+        <w:rPr/>
+      </w:pPr>
+      <w:r>
+        <w:rPr/>
+      </w:r>
+    </w:p>
+    <w:p>
+      <w:pPr>
+        <w:pStyle w:val="Normal"/>
+        <w:widowControl/>
+        <w:bidi w:val="0"/>
+        <w:spacing w:before="0" w:after="120"/>
+        <w:jc w:val="start"/>
+        <w:rPr/>
+      </w:pPr>
+      <w:r>
+        <w:rPr/>
+      </w:r>
+    </w:p>
+    <w:p>
+      <w:pPr>
+        <w:pStyle w:val="Normal"/>
+        <w:widowControl/>
+        <w:bidi w:val="0"/>
+        <w:spacing w:before="0" w:after="120"/>
+        <w:jc w:val="start"/>
+        <w:rPr/>
+      </w:pPr>
+      <w:r>
+        <w:rPr/>
+      </w:r>
+    </w:p>
+    <w:p>
+      <w:pPr>
+        <w:pStyle w:val="Normal"/>
+        <w:widowControl/>
+        <w:bidi w:val="0"/>
+        <w:spacing w:before="0" w:after="120"/>
+        <w:jc w:val="start"/>
+        <w:rPr/>
+      </w:pPr>
+      <w:r>
+        <w:rPr/>
+      </w:r>
+    </w:p>
+    <w:p>
+      <w:pPr>
+        <w:pStyle w:val="Normal"/>
+        <w:widowControl/>
+        <w:bidi w:val="0"/>
+        <w:spacing w:before="0" w:after="120"/>
+        <w:jc w:val="start"/>
+        <w:rPr/>
+      </w:pPr>
+      <w:r>
+        <w:rPr/>
+      </w:r>
+    </w:p>
+    <w:p>
+      <w:pPr>
+        <w:pStyle w:val="Normal"/>
+        <w:widowControl/>
+        <w:bidi w:val="0"/>
+        <w:spacing w:before="0" w:after="120"/>
+        <w:jc w:val="start"/>
+        <w:rPr/>
+      </w:pPr>
+      <w:r>
+        <w:rPr/>
+      </w:r>
+    </w:p>
+    <w:p>
+      <w:pPr>
+        <w:pStyle w:val="Normal"/>
+        <w:widowControl/>
+        <w:bidi w:val="0"/>
+        <w:spacing w:before="0" w:after="120"/>
+        <w:jc w:val="start"/>
+        <w:rPr/>
+      </w:pPr>
+      <w:r>
+        <w:rPr/>
+        <w:drawing>
+          <wp:anchor behindDoc="0" distT="0" distB="0" distL="0" distR="0" simplePos="0" locked="0" layoutInCell="0" allowOverlap="1" relativeHeight="5">
+            <wp:simplePos x="0" y="0"/>
+            <wp:positionH relativeFrom="column">
+              <wp:posOffset>-418465</wp:posOffset>
+            </wp:positionH>
+            <wp:positionV relativeFrom="paragraph">
+              <wp:posOffset>635</wp:posOffset>
+            </wp:positionV>
+            <wp:extent cx="6858000" cy="3857625"/>
+            <wp:effectExtent l="0" t="0" r="0" b="0"/>
+            <wp:wrapSquare wrapText="largest"/>
+            <wp:docPr id="4" name="Image1" descr="" title=""/>
+            <wp:cNvGraphicFramePr>
+              <a:graphicFrameLocks xmlns:a="http://schemas.openxmlformats.org/drawingml/2006/main" noChangeAspect="1"/>
+            </wp:cNvGraphicFramePr>
+            <a:graphic xmlns:a="http://schemas.openxmlformats.org/drawingml/2006/main">
+              <a:graphicData uri="http://schemas.openxmlformats.org/drawingml/2006/picture">
+                <pic:pic xmlns:pic="http://schemas.openxmlformats.org/drawingml/2006/picture">
+                  <pic:nvPicPr>
+                    <pic:cNvPr id="4" name="Image1" descr="" title=""/>
+                    <pic:cNvPicPr>
+                      <a:picLocks noChangeAspect="1" noChangeArrowheads="1"/>
+                    </pic:cNvPicPr>
+                  </pic:nvPicPr>
+                  <pic:blipFill>
+                    <a:blip r:embed="rId3"/>
+                    <a:stretch>
+                      <a:fillRect/>
+                    </a:stretch>
+                  </pic:blipFill>
+                  <pic:spPr bwMode="auto">
+                    <a:xfrm>
+                      <a:off x="0" y="0"/>
+                      <a:ext cx="6858000" cy="3857625"/>
+                    </a:xfrm>
+                    <a:prstGeom prst="rect">
+                      <a:avLst/>
+                    </a:prstGeom>
+                  </pic:spPr>
+                </pic:pic>
+              </a:graphicData>
+            </a:graphic>
+          </wp:anchor>
+        </w:drawing>
+      </w:r>
+    </w:p>
+    <w:p>
+      <w:pPr>
+        <w:pStyle w:val="Normal"/>
+        <w:widowControl/>
+        <w:bidi w:val="0"/>
+        <w:spacing w:before="0" w:after="120"/>
+        <w:jc w:val="start"/>
+        <w:rPr/>
+      </w:pPr>
+      <w:r>
+        <w:rPr/>
+      </w:r>
+    </w:p>
+    <w:p>
+      <w:pPr>
+        <w:pStyle w:val="Normal"/>
+        <w:widowControl/>
+        <w:bidi w:val="0"/>
+        <w:spacing w:before="0" w:after="120"/>
+        <w:jc w:val="start"/>
+        <w:rPr>
+          <w:b/>
+          <w:bCs/>
+          <w:u w:val="single"/>
+        </w:rPr>
+      </w:pPr>
+      <w:r>
+        <w:rPr>
+          <w:b/>
+          <w:bCs/>
+          <w:u w:val="single"/>
+        </w:rPr>
+        <w:t>PART 2</w:t>
+      </w:r>
+    </w:p>
+    <w:p>
+      <w:pPr>
+        <w:pStyle w:val="Normal"/>
+        <w:widowControl/>
+        <w:bidi w:val="0"/>
+        <w:spacing w:before="0" w:after="120"/>
+        <w:jc w:val="start"/>
+        <w:rPr/>
+      </w:pPr>
+      <w:r>
+        <w:rPr/>
+      </w:r>
+    </w:p>
+    <w:p>
+      <w:pPr>
+        <w:pStyle w:val="Normal"/>
+        <w:widowControl/>
+        <w:bidi w:val="0"/>
+        <w:spacing w:before="0" w:after="120"/>
+        <w:jc w:val="start"/>
+        <w:rPr/>
+      </w:pPr>
+      <w:r>
+        <w:rPr/>
+        <w:drawing>
+          <wp:anchor behindDoc="0" distT="0" distB="0" distL="0" distR="0" simplePos="0" locked="0" layoutInCell="0" allowOverlap="1" relativeHeight="6">
+            <wp:simplePos x="0" y="0"/>
+            <wp:positionH relativeFrom="column">
+              <wp:align>center</wp:align>
+            </wp:positionH>
+            <wp:positionV relativeFrom="paragraph">
+              <wp:posOffset>635</wp:posOffset>
+            </wp:positionV>
+            <wp:extent cx="5943600" cy="5890895"/>
+            <wp:effectExtent l="0" t="0" r="0" b="0"/>
+            <wp:wrapSquare wrapText="largest"/>
+            <wp:docPr id="5" name="Image2" descr="" title=""/>
+            <wp:cNvGraphicFramePr>
+              <a:graphicFrameLocks xmlns:a="http://schemas.openxmlformats.org/drawingml/2006/main" noChangeAspect="1"/>
+            </wp:cNvGraphicFramePr>
+            <a:graphic xmlns:a="http://schemas.openxmlformats.org/drawingml/2006/main">
+              <a:graphicData uri="http://schemas.openxmlformats.org/drawingml/2006/picture">
+                <pic:pic xmlns:pic="http://schemas.openxmlformats.org/drawingml/2006/picture">
+                  <pic:nvPicPr>
+                    <pic:cNvPr id="5" name="Image2" descr="" title=""/>
+                    <pic:cNvPicPr>
+                      <a:picLocks noChangeAspect="1" noChangeArrowheads="1"/>
+                    </pic:cNvPicPr>
+                  </pic:nvPicPr>
+                  <pic:blipFill>
+                    <a:blip r:embed="rId4"/>
+                    <a:stretch>
+                      <a:fillRect/>
+                    </a:stretch>
+                  </pic:blipFill>
+                  <pic:spPr bwMode="auto">
+                    <a:xfrm>
+                      <a:off x="0" y="0"/>
+                      <a:ext cx="5943600" cy="5890895"/>
+                    </a:xfrm>
+                    <a:prstGeom prst="rect">
+                      <a:avLst/>
+                    </a:prstGeom>
+                  </pic:spPr>
+                </pic:pic>
+              </a:graphicData>
+            </a:graphic>
+          </wp:anchor>
+        </w:drawing>
+      </w:r>
+    </w:p>
+    <w:p>
+      <w:pPr>
+        <w:pStyle w:val="Normal"/>
+        <w:widowControl/>
+        <w:bidi w:val="0"/>
+        <w:spacing w:before="0" w:after="120"/>
+        <w:jc w:val="start"/>
+        <w:rPr/>
+      </w:pPr>
+      <w:r>
+        <w:rPr/>
+        <w:t xml:space="preserve">showpkts_IP works to parse through data in order to print all of the Ethernet and IP headers. The initial for loop excludes the global header and then loops through data in order to save pointers to the beginning of each packet in the list called offset. The second for loop then utilizes each offset as it’s loop variable ‘i’  i is then used to get the offset and each desired </w:t>
+      </w:r>
+      <w:r>
+        <w:rPr/>
+        <w:t>piece of data is extracted utilizing offsets from the beginning of the header.</w:t>
+      </w:r>
+      <w:r>
+        <w:rPr/>
+        <w:t xml:space="preserve"> </w:t>
+      </w:r>
+    </w:p>
+    <w:p>
+      <w:pPr>
+        <w:pStyle w:val="Normal"/>
+        <w:widowControl/>
+        <w:bidi w:val="0"/>
+        <w:spacing w:before="0" w:after="120"/>
+        <w:jc w:val="start"/>
+        <w:rPr/>
+      </w:pPr>
+      <w:r>
+        <w:rPr/>
+      </w:r>
+    </w:p>
+    <w:p>
+      <w:pPr>
+        <w:pStyle w:val="Normal"/>
+        <w:widowControl/>
+        <w:bidi w:val="0"/>
+        <w:spacing w:before="0" w:after="120"/>
+        <w:jc w:val="start"/>
+        <w:rPr/>
+      </w:pPr>
+      <w:r>
+        <w:rPr/>
+      </w:r>
+    </w:p>
+    <w:p>
+      <w:pPr>
+        <w:pStyle w:val="Normal"/>
+        <w:widowControl/>
+        <w:bidi w:val="0"/>
+        <w:spacing w:before="0" w:after="120"/>
+        <w:jc w:val="start"/>
+        <w:rPr/>
+      </w:pPr>
+      <w:r>
+        <w:rPr/>
+      </w:r>
+    </w:p>
+    <w:p>
+      <w:pPr>
+        <w:pStyle w:val="Normal"/>
+        <w:widowControl/>
+        <w:bidi w:val="0"/>
+        <w:spacing w:before="0" w:after="120"/>
+        <w:jc w:val="start"/>
+        <w:rPr>
+          <w:b/>
+          <w:bCs/>
+          <w:i/>
+          <w:i/>
+          <w:iCs/>
+          <w:u w:val="single"/>
+        </w:rPr>
+      </w:pPr>
+      <w:r>
+        <w:rPr>
+          <w:b/>
+          <w:bCs/>
+          <w:i/>
+          <w:iCs/>
+          <w:u w:val="single"/>
+        </w:rPr>
+        <w:t>PART 3</w:t>
+      </w:r>
+    </w:p>
+    <w:p>
+      <w:pPr>
+        <w:pStyle w:val="Normal"/>
+        <w:widowControl/>
+        <w:bidi w:val="0"/>
+        <w:spacing w:before="0" w:after="120"/>
+        <w:jc w:val="start"/>
+        <w:rPr>
+          <w:b/>
+          <w:bCs/>
+          <w:i/>
+          <w:i/>
+          <w:iCs/>
+          <w:u w:val="single"/>
+        </w:rPr>
+      </w:pPr>
+      <w:r>
+        <w:rPr>
+          <w:b/>
+          <w:bCs/>
+          <w:i/>
+          <w:iCs/>
+          <w:u w:val="single"/>
+        </w:rPr>
+      </w:r>
+    </w:p>
+    <w:p>
+      <w:pPr>
+        <w:pStyle w:val="Normal"/>
+        <w:widowControl/>
+        <w:bidi w:val="0"/>
+        <w:spacing w:before="0" w:after="120"/>
+        <w:jc w:val="start"/>
+        <w:rPr>
+          <w:b/>
+          <w:bCs/>
+          <w:i/>
+          <w:i/>
+          <w:iCs/>
+          <w:u w:val="single"/>
+        </w:rPr>
+      </w:pPr>
+      <w:r>
+        <w:rPr>
+          <w:b/>
+          <w:bCs/>
+          <w:i/>
+          <w:iCs/>
+          <w:u w:val="single"/>
+        </w:rPr>
+      </w:r>
+    </w:p>
+    <w:p>
+      <w:pPr>
+        <w:pStyle w:val="Normal"/>
+        <w:widowControl/>
+        <w:bidi w:val="0"/>
+        <w:spacing w:before="0" w:after="120"/>
+        <w:jc w:val="start"/>
+        <w:rPr>
+          <w:b w:val="false"/>
+          <w:bCs w:val="false"/>
+          <w:i w:val="false"/>
+          <w:i w:val="false"/>
+          <w:iCs w:val="false"/>
+          <w:u w:val="none"/>
+        </w:rPr>
+      </w:pPr>
+      <w:r>
+        <w:rPr>
+          <w:b w:val="false"/>
+          <w:bCs w:val="false"/>
+          <w:i w:val="false"/>
+          <w:iCs w:val="false"/>
+          <w:u w:val="none"/>
+        </w:rPr>
+      </w:r>
+    </w:p>
+    <w:p>
+      <w:pPr>
+        <w:pStyle w:val="Normal"/>
+        <w:widowControl/>
+        <w:bidi w:val="0"/>
+        <w:spacing w:before="0" w:after="120"/>
+        <w:jc w:val="start"/>
+        <w:rPr>
+          <w:b w:val="false"/>
+          <w:bCs w:val="false"/>
+          <w:i w:val="false"/>
+          <w:i w:val="false"/>
+          <w:iCs w:val="false"/>
+          <w:u w:val="none"/>
+        </w:rPr>
+      </w:pPr>
+      <w:r>
+        <w:rPr>
+          <w:b w:val="false"/>
+          <w:bCs w:val="false"/>
+          <w:i w:val="false"/>
+          <w:iCs w:val="false"/>
+          <w:u w:val="none"/>
+        </w:rPr>
+      </w:r>
+    </w:p>
+    <w:p>
+      <w:pPr>
+        <w:pStyle w:val="Normal"/>
+        <w:widowControl/>
+        <w:bidi w:val="0"/>
+        <w:spacing w:before="0" w:after="120"/>
+        <w:jc w:val="start"/>
+        <w:rPr>
+          <w:b w:val="false"/>
+          <w:bCs w:val="false"/>
+          <w:i w:val="false"/>
+          <w:i w:val="false"/>
+          <w:iCs w:val="false"/>
+          <w:u w:val="none"/>
+        </w:rPr>
+      </w:pPr>
+      <w:r>
+        <w:rPr>
+          <w:b w:val="false"/>
+          <w:bCs w:val="false"/>
+          <w:i w:val="false"/>
+          <w:iCs w:val="false"/>
+          <w:u w:val="none"/>
+        </w:rPr>
+      </w:r>
+    </w:p>
+    <w:p>
+      <w:pPr>
+        <w:pStyle w:val="Normal"/>
+        <w:widowControl/>
+        <w:bidi w:val="0"/>
+        <w:spacing w:before="0" w:after="120"/>
+        <w:jc w:val="start"/>
+        <w:rPr>
+          <w:b w:val="false"/>
+          <w:bCs w:val="false"/>
+          <w:i w:val="false"/>
+          <w:i w:val="false"/>
+          <w:iCs w:val="false"/>
+          <w:u w:val="none"/>
+        </w:rPr>
+      </w:pPr>
+      <w:r>
+        <w:rPr>
+          <w:b w:val="false"/>
+          <w:bCs w:val="false"/>
+          <w:i w:val="false"/>
+          <w:iCs w:val="false"/>
+          <w:u w:val="none"/>
+        </w:rPr>
+        <w:drawing>
+          <wp:anchor behindDoc="0" distT="0" distB="0" distL="0" distR="0" simplePos="0" locked="0" layoutInCell="0" allowOverlap="1" relativeHeight="7">
+            <wp:simplePos x="0" y="0"/>
+            <wp:positionH relativeFrom="column">
+              <wp:align>center</wp:align>
+            </wp:positionH>
+            <wp:positionV relativeFrom="paragraph">
+              <wp:posOffset>635</wp:posOffset>
+            </wp:positionV>
+            <wp:extent cx="5943600" cy="6163310"/>
+            <wp:effectExtent l="0" t="0" r="0" b="0"/>
+            <wp:wrapSquare wrapText="largest"/>
+            <wp:docPr id="6" name="Image3" descr="" title=""/>
+            <wp:cNvGraphicFramePr>
+              <a:graphicFrameLocks xmlns:a="http://schemas.openxmlformats.org/drawingml/2006/main" noChangeAspect="1"/>
+            </wp:cNvGraphicFramePr>
+            <a:graphic xmlns:a="http://schemas.openxmlformats.org/drawingml/2006/main">
+              <a:graphicData uri="http://schemas.openxmlformats.org/drawingml/2006/picture">
+                <pic:pic xmlns:pic="http://schemas.openxmlformats.org/drawingml/2006/picture">
+                  <pic:nvPicPr>
+                    <pic:cNvPr id="6" name="Image3" descr="" title=""/>
+                    <pic:cNvPicPr>
+                      <a:picLocks noChangeAspect="1" noChangeArrowheads="1"/>
+                    </pic:cNvPicPr>
+                  </pic:nvPicPr>
+                  <pic:blipFill>
+                    <a:blip r:embed="rId5"/>
+                    <a:stretch>
+                      <a:fillRect/>
+                    </a:stretch>
+                  </pic:blipFill>
+                  <pic:spPr bwMode="auto">
+                    <a:xfrm>
+                      <a:off x="0" y="0"/>
+                      <a:ext cx="5943600" cy="6163310"/>
+                    </a:xfrm>
+                    <a:prstGeom prst="rect">
+                      <a:avLst/>
+                    </a:prstGeom>
+                  </pic:spPr>
+                </pic:pic>
+              </a:graphicData>
+            </a:graphic>
+          </wp:anchor>
+        </w:drawing>
+      </w:r>
+    </w:p>
+    <w:p>
+      <w:pPr>
+        <w:pStyle w:val="Normal"/>
+        <w:widowControl/>
+        <w:bidi w:val="0"/>
+        <w:spacing w:before="0" w:after="120"/>
+        <w:jc w:val="start"/>
+        <w:rPr>
+          <w:b w:val="false"/>
+          <w:bCs w:val="false"/>
+          <w:i w:val="false"/>
+          <w:i w:val="false"/>
+          <w:iCs w:val="false"/>
+          <w:u w:val="none"/>
+        </w:rPr>
+      </w:pPr>
+      <w:r>
+        <w:rPr>
+          <w:b w:val="false"/>
+          <w:bCs w:val="false"/>
+          <w:i w:val="false"/>
+          <w:iCs w:val="false"/>
+          <w:u w:val="none"/>
+        </w:rPr>
+      </w:r>
+    </w:p>
+    <w:p>
+      <w:pPr>
+        <w:pStyle w:val="Normal"/>
+        <w:widowControl/>
+        <w:bidi w:val="0"/>
+        <w:spacing w:before="0" w:after="120"/>
+        <w:jc w:val="start"/>
+        <w:rPr>
+          <w:b w:val="false"/>
+          <w:bCs w:val="false"/>
+          <w:i w:val="false"/>
+          <w:i w:val="false"/>
+          <w:iCs w:val="false"/>
+          <w:u w:val="none"/>
+        </w:rPr>
+      </w:pPr>
+      <w:r>
+        <w:rPr>
+          <w:b w:val="false"/>
+          <w:bCs w:val="false"/>
+          <w:i w:val="false"/>
+          <w:iCs w:val="false"/>
+          <w:u w:val="none"/>
+        </w:rPr>
+      </w:r>
+    </w:p>
+    <w:p>
+      <w:pPr>
+        <w:pStyle w:val="Normal"/>
+        <w:widowControl/>
+        <w:bidi w:val="0"/>
+        <w:spacing w:before="0" w:after="120"/>
+        <w:jc w:val="start"/>
+        <w:rPr>
+          <w:b w:val="false"/>
+          <w:bCs w:val="false"/>
+          <w:i w:val="false"/>
+          <w:i w:val="false"/>
+          <w:iCs w:val="false"/>
+          <w:u w:val="none"/>
+        </w:rPr>
+      </w:pPr>
+      <w:r>
+        <w:rPr>
+          <w:b w:val="false"/>
+          <w:bCs w:val="false"/>
+          <w:i w:val="false"/>
+          <w:iCs w:val="false"/>
+          <w:u w:val="none"/>
+        </w:rPr>
+        <w:t>showpkts_TCP first converts the string IPs  into int lists so that they can then be used to compare the hex data that is being read to the IPs the user desires. This filters out the undesired packets. Once a packet fits the desired bounds, it is added to an offset list. Each offset is then used in a for loop where that value is used to find the ports, header lengths and locations of the payload so that it can be printed. It is very similar in it’s solution to showpkts_IP.</w:t>
+      </w:r>
+    </w:p>
+    <w:p>
+      <w:pPr>
+        <w:pStyle w:val="Normal"/>
+        <w:widowControl/>
+        <w:bidi w:val="0"/>
+        <w:spacing w:before="0" w:after="120"/>
+        <w:jc w:val="start"/>
+        <w:rPr>
+          <w:b w:val="false"/>
+          <w:bCs w:val="false"/>
+          <w:i w:val="false"/>
+          <w:i w:val="false"/>
+          <w:iCs w:val="false"/>
+          <w:u w:val="none"/>
+        </w:rPr>
+      </w:pPr>
+      <w:r>
+        <w:rPr>
+          <w:b w:val="false"/>
+          <w:bCs w:val="false"/>
+          <w:i w:val="false"/>
+          <w:iCs w:val="false"/>
+          <w:u w:val="none"/>
+        </w:rPr>
+      </w:r>
+    </w:p>
+    <w:p>
+      <w:pPr>
+        <w:pStyle w:val="Normal"/>
+        <w:widowControl/>
+        <w:bidi w:val="0"/>
+        <w:spacing w:before="0" w:after="120"/>
+        <w:jc w:val="start"/>
+        <w:rPr>
+          <w:b w:val="false"/>
+          <w:bCs w:val="false"/>
+          <w:i w:val="false"/>
+          <w:i w:val="false"/>
+          <w:iCs w:val="false"/>
+          <w:u w:val="none"/>
+        </w:rPr>
+      </w:pPr>
+      <w:r>
+        <w:rPr>
+          <w:b w:val="false"/>
+          <w:bCs w:val="false"/>
+          <w:i w:val="false"/>
+          <w:iCs w:val="false"/>
+          <w:u w:val="none"/>
+        </w:rPr>
+      </w:r>
+    </w:p>
+    <w:p>
+      <w:pPr>
+        <w:pStyle w:val="Normal"/>
+        <w:widowControl/>
+        <w:bidi w:val="0"/>
+        <w:spacing w:before="0" w:after="120"/>
+        <w:jc w:val="start"/>
+        <w:rPr>
+          <w:b w:val="false"/>
+          <w:bCs w:val="false"/>
+          <w:i w:val="false"/>
+          <w:i w:val="false"/>
+          <w:iCs w:val="false"/>
+          <w:u w:val="none"/>
+        </w:rPr>
+      </w:pPr>
+      <w:r>
+        <w:rPr>
+          <w:b w:val="false"/>
+          <w:bCs w:val="false"/>
+          <w:i w:val="false"/>
+          <w:iCs w:val="false"/>
+          <w:u w:val="none"/>
+        </w:rPr>
+      </w:r>
+    </w:p>
+    <w:p>
+      <w:pPr>
+        <w:pStyle w:val="Normal"/>
+        <w:widowControl/>
+        <w:bidi w:val="0"/>
+        <w:spacing w:before="0" w:after="120"/>
+        <w:jc w:val="start"/>
+        <w:rPr>
+          <w:b w:val="false"/>
+          <w:bCs w:val="false"/>
+          <w:i w:val="false"/>
+          <w:i w:val="false"/>
+          <w:iCs w:val="false"/>
+          <w:u w:val="none"/>
+        </w:rPr>
+      </w:pPr>
+      <w:r>
+        <w:rPr>
+          <w:b w:val="false"/>
+          <w:bCs w:val="false"/>
+          <w:i w:val="false"/>
+          <w:iCs w:val="false"/>
+          <w:u w:val="none"/>
+        </w:rPr>
+      </w:r>
+    </w:p>
+    <w:p>
+      <w:pPr>
+        <w:pStyle w:val="Normal"/>
+        <w:widowControl/>
+        <w:bidi w:val="0"/>
+        <w:spacing w:before="0" w:after="120"/>
+        <w:jc w:val="start"/>
+        <w:rPr>
+          <w:b w:val="false"/>
+          <w:bCs w:val="false"/>
+          <w:i w:val="false"/>
+          <w:i w:val="false"/>
+          <w:iCs w:val="false"/>
+          <w:u w:val="none"/>
+        </w:rPr>
+      </w:pPr>
+      <w:r>
+        <w:rPr>
+          <w:b w:val="false"/>
+          <w:bCs w:val="false"/>
+          <w:i w:val="false"/>
+          <w:iCs w:val="false"/>
+          <w:u w:val="none"/>
+        </w:rPr>
+      </w:r>
+    </w:p>
+    <w:p>
+      <w:pPr>
+        <w:pStyle w:val="Normal"/>
+        <w:widowControl/>
+        <w:bidi w:val="0"/>
+        <w:spacing w:before="0" w:after="120"/>
+        <w:jc w:val="start"/>
+        <w:rPr>
+          <w:b w:val="false"/>
+          <w:bCs w:val="false"/>
+          <w:i w:val="false"/>
+          <w:i w:val="false"/>
+          <w:iCs w:val="false"/>
+          <w:u w:val="none"/>
+        </w:rPr>
+      </w:pPr>
+      <w:r>
+        <w:rPr>
+          <w:b w:val="false"/>
+          <w:bCs w:val="false"/>
+          <w:i w:val="false"/>
+          <w:iCs w:val="false"/>
+          <w:u w:val="none"/>
+        </w:rPr>
+      </w:r>
+    </w:p>
+    <w:p>
+      <w:pPr>
+        <w:pStyle w:val="Normal"/>
+        <w:widowControl/>
+        <w:bidi w:val="0"/>
+        <w:spacing w:before="0" w:after="120"/>
+        <w:jc w:val="start"/>
+        <w:rPr>
+          <w:b w:val="false"/>
+          <w:bCs w:val="false"/>
+          <w:i w:val="false"/>
+          <w:i w:val="false"/>
+          <w:iCs w:val="false"/>
+          <w:u w:val="none"/>
+        </w:rPr>
+      </w:pPr>
+      <w:r>
+        <w:rPr>
+          <w:b w:val="false"/>
+          <w:bCs w:val="false"/>
+          <w:i w:val="false"/>
+          <w:iCs w:val="false"/>
+          <w:u w:val="none"/>
+        </w:rPr>
+      </w:r>
+    </w:p>
+    <w:p>
+      <w:pPr>
+        <w:pStyle w:val="Normal"/>
+        <w:widowControl/>
+        <w:bidi w:val="0"/>
+        <w:spacing w:before="0" w:after="120"/>
+        <w:jc w:val="start"/>
+        <w:rPr>
+          <w:b w:val="false"/>
+          <w:bCs w:val="false"/>
+          <w:i w:val="false"/>
+          <w:i w:val="false"/>
+          <w:iCs w:val="false"/>
+          <w:u w:val="none"/>
+        </w:rPr>
+      </w:pPr>
+      <w:r>
+        <w:rPr>
+          <w:b w:val="false"/>
+          <w:bCs w:val="false"/>
+          <w:i w:val="false"/>
+          <w:iCs w:val="false"/>
+          <w:u w:val="none"/>
+        </w:rPr>
+      </w:r>
+    </w:p>
+    <w:p>
+      <w:pPr>
+        <w:pStyle w:val="Normal"/>
+        <w:widowControl/>
+        <w:bidi w:val="0"/>
+        <w:spacing w:before="0" w:after="120"/>
+        <w:jc w:val="start"/>
+        <w:rPr>
+          <w:b w:val="false"/>
+          <w:bCs w:val="false"/>
+          <w:i w:val="false"/>
+          <w:i w:val="false"/>
+          <w:iCs w:val="false"/>
+          <w:u w:val="none"/>
+        </w:rPr>
+      </w:pPr>
+      <w:r>
+        <w:rPr>
+          <w:b w:val="false"/>
+          <w:bCs w:val="false"/>
+          <w:i w:val="false"/>
+          <w:iCs w:val="false"/>
+          <w:u w:val="none"/>
+        </w:rPr>
+      </w:r>
+    </w:p>
+    <w:p>
+      <w:pPr>
+        <w:pStyle w:val="Normal"/>
+        <w:widowControl/>
+        <w:bidi w:val="0"/>
+        <w:spacing w:before="0" w:after="120"/>
+        <w:jc w:val="start"/>
+        <w:rPr>
+          <w:b w:val="false"/>
+          <w:bCs w:val="false"/>
+          <w:i w:val="false"/>
+          <w:i w:val="false"/>
+          <w:iCs w:val="false"/>
+          <w:u w:val="none"/>
+        </w:rPr>
+      </w:pPr>
+      <w:r>
+        <w:rPr>
+          <w:b w:val="false"/>
+          <w:bCs w:val="false"/>
+          <w:i w:val="false"/>
+          <w:iCs w:val="false"/>
+          <w:u w:val="none"/>
+        </w:rPr>
+      </w:r>
+    </w:p>
+    <w:p>
+      <w:pPr>
+        <w:pStyle w:val="Normal"/>
+        <w:widowControl/>
+        <w:bidi w:val="0"/>
+        <w:spacing w:before="0" w:after="120"/>
+        <w:jc w:val="start"/>
+        <w:rPr>
+          <w:b w:val="false"/>
+          <w:bCs w:val="false"/>
+          <w:i w:val="false"/>
+          <w:i w:val="false"/>
+          <w:iCs w:val="false"/>
+          <w:u w:val="none"/>
+        </w:rPr>
+      </w:pPr>
+      <w:r>
+        <w:rPr>
+          <w:b w:val="false"/>
+          <w:bCs w:val="false"/>
+          <w:i w:val="false"/>
+          <w:iCs w:val="false"/>
+          <w:u w:val="none"/>
+        </w:rPr>
+      </w:r>
+    </w:p>
+    <w:p>
+      <w:pPr>
+        <w:pStyle w:val="Normal"/>
+        <w:widowControl/>
+        <w:bidi w:val="0"/>
+        <w:spacing w:before="0" w:after="120"/>
+        <w:jc w:val="start"/>
+        <w:rPr>
+          <w:b w:val="false"/>
+          <w:bCs w:val="false"/>
+          <w:i w:val="false"/>
+          <w:i w:val="false"/>
+          <w:iCs w:val="false"/>
+          <w:u w:val="none"/>
+        </w:rPr>
+      </w:pPr>
+      <w:r>
+        <w:rPr>
+          <w:b w:val="false"/>
+          <w:bCs w:val="false"/>
+          <w:i w:val="false"/>
+          <w:iCs w:val="false"/>
+          <w:u w:val="none"/>
+        </w:rPr>
+      </w:r>
+    </w:p>
+    <w:p>
+      <w:pPr>
+        <w:pStyle w:val="Normal"/>
+        <w:widowControl/>
+        <w:bidi w:val="0"/>
+        <w:spacing w:before="0" w:after="120"/>
+        <w:jc w:val="start"/>
+        <w:rPr>
+          <w:b w:val="false"/>
+          <w:bCs w:val="false"/>
+          <w:i w:val="false"/>
+          <w:i w:val="false"/>
+          <w:iCs w:val="false"/>
+          <w:u w:val="none"/>
+        </w:rPr>
+      </w:pPr>
+      <w:r>
+        <w:rPr>
+          <w:b w:val="false"/>
+          <w:bCs w:val="false"/>
+          <w:i w:val="false"/>
+          <w:iCs w:val="false"/>
+          <w:u w:val="none"/>
+        </w:rPr>
+      </w:r>
+    </w:p>
+    <w:p>
+      <w:pPr>
+        <w:pStyle w:val="Normal"/>
+        <w:widowControl/>
+        <w:bidi w:val="0"/>
+        <w:spacing w:before="0" w:after="120"/>
+        <w:jc w:val="start"/>
+        <w:rPr>
+          <w:b w:val="false"/>
+          <w:bCs w:val="false"/>
+          <w:i w:val="false"/>
+          <w:i w:val="false"/>
+          <w:iCs w:val="false"/>
+          <w:u w:val="none"/>
+        </w:rPr>
+      </w:pPr>
+      <w:r>
+        <w:rPr>
+          <w:b w:val="false"/>
+          <w:bCs w:val="false"/>
+          <w:i w:val="false"/>
+          <w:iCs w:val="false"/>
+          <w:u w:val="none"/>
+        </w:rPr>
+      </w:r>
+    </w:p>
+    <w:p>
+      <w:pPr>
+        <w:pStyle w:val="Normal"/>
+        <w:widowControl/>
+        <w:bidi w:val="0"/>
+        <w:spacing w:before="0" w:after="120"/>
+        <w:jc w:val="start"/>
+        <w:rPr>
+          <w:b w:val="false"/>
+          <w:bCs w:val="false"/>
+          <w:i w:val="false"/>
+          <w:i w:val="false"/>
+          <w:iCs w:val="false"/>
+          <w:u w:val="none"/>
+        </w:rPr>
+      </w:pPr>
+      <w:r>
+        <w:rPr>
+          <w:b w:val="false"/>
+          <w:bCs w:val="false"/>
+          <w:i w:val="false"/>
+          <w:iCs w:val="false"/>
+          <w:u w:val="none"/>
+        </w:rPr>
+      </w:r>
+    </w:p>
+    <w:p>
+      <w:pPr>
+        <w:pStyle w:val="Normal"/>
+        <w:widowControl/>
+        <w:bidi w:val="0"/>
+        <w:spacing w:before="0" w:after="120"/>
+        <w:jc w:val="start"/>
+        <w:rPr>
+          <w:b w:val="false"/>
+          <w:bCs w:val="false"/>
+          <w:i w:val="false"/>
+          <w:i w:val="false"/>
+          <w:iCs w:val="false"/>
+          <w:u w:val="none"/>
+        </w:rPr>
+      </w:pPr>
+      <w:r>
+        <w:rPr>
+          <w:b w:val="false"/>
+          <w:bCs w:val="false"/>
+          <w:i w:val="false"/>
+          <w:iCs w:val="false"/>
+          <w:u w:val="none"/>
+        </w:rPr>
+      </w:r>
+    </w:p>
+    <w:p>
+      <w:pPr>
+        <w:pStyle w:val="Normal"/>
+        <w:widowControl/>
+        <w:bidi w:val="0"/>
+        <w:spacing w:before="0" w:after="120"/>
+        <w:jc w:val="start"/>
+        <w:rPr>
+          <w:b w:val="false"/>
+          <w:bCs w:val="false"/>
+          <w:i w:val="false"/>
+          <w:i w:val="false"/>
+          <w:iCs w:val="false"/>
+          <w:u w:val="none"/>
+        </w:rPr>
+      </w:pPr>
+      <w:r>
+        <w:rPr>
+          <w:b w:val="false"/>
+          <w:bCs w:val="false"/>
+          <w:i w:val="false"/>
+          <w:iCs w:val="false"/>
+          <w:u w:val="none"/>
+        </w:rPr>
+      </w:r>
+    </w:p>
+    <w:p>
+      <w:pPr>
+        <w:pStyle w:val="Normal"/>
+        <w:widowControl/>
+        <w:bidi w:val="0"/>
+        <w:spacing w:before="0" w:after="120"/>
+        <w:jc w:val="start"/>
+        <w:rPr>
+          <w:b w:val="false"/>
+          <w:bCs w:val="false"/>
+          <w:i w:val="false"/>
+          <w:i w:val="false"/>
+          <w:iCs w:val="false"/>
+          <w:u w:val="none"/>
+        </w:rPr>
+      </w:pPr>
+      <w:r>
+        <w:rPr>
+          <w:b w:val="false"/>
+          <w:bCs w:val="false"/>
+          <w:i w:val="false"/>
+          <w:iCs w:val="false"/>
+          <w:u w:val="none"/>
+        </w:rPr>
+      </w:r>
+    </w:p>
+    <w:p>
+      <w:pPr>
+        <w:pStyle w:val="Normal"/>
+        <w:widowControl/>
+        <w:bidi w:val="0"/>
+        <w:spacing w:before="0" w:after="120"/>
+        <w:jc w:val="start"/>
+        <w:rPr>
+          <w:b w:val="false"/>
+          <w:bCs w:val="false"/>
+          <w:i w:val="false"/>
+          <w:i w:val="false"/>
+          <w:iCs w:val="false"/>
+          <w:u w:val="none"/>
+        </w:rPr>
+      </w:pPr>
+      <w:r>
+        <w:rPr>
+          <w:b w:val="false"/>
+          <w:bCs w:val="false"/>
+          <w:i w:val="false"/>
+          <w:iCs w:val="false"/>
+          <w:u w:val="none"/>
+        </w:rPr>
+        <w:t>aa</w:t>
       </w:r>
     </w:p>
     <w:sectPr>
@@ -901,7 +2038,7 @@
       <w:suppressAutoHyphens w:val="true"/>
       <w:bidi w:val="0"/>
       <w:spacing w:before="0" w:after="120"/>
-      <w:jc w:val="left"/>
+      <w:jc w:val="start"/>
     </w:pPr>
     <w:rPr>
       <w:rFonts w:ascii="Times New Roman" w:hAnsi="Times New Roman" w:eastAsia="" w:cs="" w:eastAsiaTheme="minorEastAsia"/>
@@ -1092,7 +2229,7 @@
     <w:rsid w:val="00020b3f"/>
     <w:pPr>
       <w:spacing w:before="0" w:after="120"/>
-      <w:ind w:left="720"/>
+      <w:ind w:start="720"/>
       <w:contextualSpacing/>
     </w:pPr>
     <w:rPr/>

</xml_diff>